<commit_message>
Added more detail info. Fixed project list bug
</commit_message>
<xml_diff>
--- a/storage/ResumeENG.docx
+++ b/storage/ResumeENG.docx
@@ -48,13 +48,94 @@
     </w:p>
     <w:p>
       <w:pPr>
-        <w:rPr>
-          <w:rFonts w:ascii="Times New Roman" w:hAnsi="Times New Roman" w:cs="Times New Roman"/>
-          <w:sz w:val="32"/>
-          <w:szCs w:val="28"/>
+        <w:jc w:val="center"/>
+        <w:rPr>
+          <w:rFonts w:ascii="Times New Roman" w:hAnsi="Times New Roman" w:cs="Times New Roman"/>
+          <w:sz w:val="30"/>
+          <w:szCs w:val="30"/>
           <w:lang w:val="uk-UA"/>
         </w:rPr>
       </w:pPr>
+      <w:r>
+        <w:rPr>
+          <w:rFonts w:ascii="Times New Roman" w:hAnsi="Times New Roman" w:cs="Times New Roman"/>
+          <w:sz w:val="30"/>
+          <w:szCs w:val="30"/>
+          <w:lang w:val="uk-UA"/>
+        </w:rPr>
+        <w:t>Mykolaiv or remote</w:t>
+      </w:r>
+    </w:p>
+    <w:p>
+      <w:pPr>
+        <w:jc w:val="center"/>
+        <w:rPr>
+          <w:rFonts w:ascii="Times New Roman" w:hAnsi="Times New Roman" w:cs="Times New Roman"/>
+          <w:sz w:val="30"/>
+          <w:szCs w:val="30"/>
+        </w:rPr>
+      </w:pPr>
+      <w:r>
+        <w:rPr>
+          <w:rFonts w:ascii="Times New Roman" w:hAnsi="Times New Roman" w:cs="Times New Roman"/>
+          <w:sz w:val="30"/>
+          <w:szCs w:val="30"/>
+        </w:rPr>
+        <w:t xml:space="preserve">For vacancy </w:t>
+      </w:r>
+      <w:r>
+        <w:rPr>
+          <w:rFonts w:ascii="Times New Roman" w:hAnsi="Times New Roman" w:cs="Times New Roman"/>
+          <w:sz w:val="30"/>
+          <w:szCs w:val="30"/>
+          <w:u w:val="single"/>
+        </w:rPr>
+        <w:t>Frontend</w:t>
+      </w:r>
+      <w:r>
+        <w:rPr>
+          <w:rFonts w:ascii="Times New Roman" w:hAnsi="Times New Roman" w:cs="Times New Roman"/>
+          <w:sz w:val="30"/>
+          <w:szCs w:val="30"/>
+        </w:rPr>
+        <w:t xml:space="preserve"> | </w:t>
+      </w:r>
+      <w:proofErr w:type="spellStart"/>
+      <w:r>
+        <w:rPr>
+          <w:rFonts w:ascii="Times New Roman" w:hAnsi="Times New Roman" w:cs="Times New Roman"/>
+          <w:sz w:val="30"/>
+          <w:szCs w:val="30"/>
+          <w:u w:val="single"/>
+        </w:rPr>
+        <w:t>Fullstack</w:t>
+      </w:r>
+      <w:proofErr w:type="spellEnd"/>
+      <w:r>
+        <w:rPr>
+          <w:rFonts w:ascii="Times New Roman" w:hAnsi="Times New Roman" w:cs="Times New Roman"/>
+          <w:sz w:val="30"/>
+          <w:szCs w:val="30"/>
+        </w:rPr>
+        <w:t xml:space="preserve"> | </w:t>
+      </w:r>
+      <w:r>
+        <w:rPr>
+          <w:rFonts w:ascii="Times New Roman" w:hAnsi="Times New Roman" w:cs="Times New Roman"/>
+          <w:sz w:val="30"/>
+          <w:szCs w:val="30"/>
+          <w:u w:val="single"/>
+        </w:rPr>
+        <w:t>Backend</w:t>
+      </w:r>
+      <w:r>
+        <w:rPr>
+          <w:rFonts w:ascii="Times New Roman" w:hAnsi="Times New Roman" w:cs="Times New Roman"/>
+          <w:sz w:val="30"/>
+          <w:szCs w:val="30"/>
+        </w:rPr>
+        <w:t xml:space="preserve"> developer</w:t>
+      </w:r>
     </w:p>
     <w:tbl>
       <w:tblPr>
@@ -835,23 +916,7 @@
           <w:sz w:val="32"/>
           <w:szCs w:val="28"/>
         </w:rPr>
-        <w:t xml:space="preserve">- </w:t>
-      </w:r>
-      <w:r>
-        <w:rPr>
-          <w:rFonts w:ascii="Times New Roman" w:hAnsi="Times New Roman" w:cs="Times New Roman"/>
-          <w:sz w:val="32"/>
-          <w:szCs w:val="28"/>
-        </w:rPr>
-        <w:t>d</w:t>
-      </w:r>
-      <w:r>
-        <w:rPr>
-          <w:rFonts w:ascii="Times New Roman" w:hAnsi="Times New Roman" w:cs="Times New Roman"/>
-          <w:sz w:val="32"/>
-          <w:szCs w:val="28"/>
-        </w:rPr>
-        <w:t xml:space="preserve">evelopment of applications for Windows on the </w:t>
+        <w:t xml:space="preserve">- JS, TS, React, </w:t>
       </w:r>
       <w:proofErr w:type="spellStart"/>
       <w:r>
@@ -860,7 +925,7 @@
           <w:sz w:val="32"/>
           <w:szCs w:val="28"/>
         </w:rPr>
-        <w:t>WinForms</w:t>
+        <w:t>Redux</w:t>
       </w:r>
       <w:proofErr w:type="spellEnd"/>
       <w:r>
@@ -869,7 +934,25 @@
           <w:sz w:val="32"/>
           <w:szCs w:val="28"/>
         </w:rPr>
-        <w:t xml:space="preserve"> / WPF;</w:t>
+        <w:t xml:space="preserve">, </w:t>
+      </w:r>
+      <w:proofErr w:type="spellStart"/>
+      <w:r>
+        <w:rPr>
+          <w:rFonts w:ascii="Times New Roman" w:hAnsi="Times New Roman" w:cs="Times New Roman"/>
+          <w:sz w:val="32"/>
+          <w:szCs w:val="28"/>
+        </w:rPr>
+        <w:t>Webpack</w:t>
+      </w:r>
+      <w:proofErr w:type="spellEnd"/>
+      <w:r>
+        <w:rPr>
+          <w:rFonts w:ascii="Times New Roman" w:hAnsi="Times New Roman" w:cs="Times New Roman"/>
+          <w:sz w:val="32"/>
+          <w:szCs w:val="28"/>
+        </w:rPr>
+        <w:t>;</w:t>
       </w:r>
     </w:p>
     <w:p>
@@ -893,22 +976,6 @@
         </w:rPr>
         <w:t xml:space="preserve">- </w:t>
       </w:r>
-      <w:r>
-        <w:rPr>
-          <w:rFonts w:ascii="Times New Roman" w:hAnsi="Times New Roman" w:cs="Times New Roman"/>
-          <w:sz w:val="32"/>
-          <w:szCs w:val="28"/>
-        </w:rPr>
-        <w:t>c</w:t>
-      </w:r>
-      <w:r>
-        <w:rPr>
-          <w:rFonts w:ascii="Times New Roman" w:hAnsi="Times New Roman" w:cs="Times New Roman"/>
-          <w:sz w:val="32"/>
-          <w:szCs w:val="28"/>
-        </w:rPr>
-        <w:t xml:space="preserve">ross-platform development of mobile applications on </w:t>
-      </w:r>
       <w:proofErr w:type="spellStart"/>
       <w:r>
         <w:rPr>
@@ -916,6 +983,40 @@
           <w:sz w:val="32"/>
           <w:szCs w:val="28"/>
         </w:rPr>
+        <w:t>WinForms</w:t>
+      </w:r>
+      <w:proofErr w:type="spellEnd"/>
+      <w:r>
+        <w:rPr>
+          <w:rFonts w:ascii="Times New Roman" w:hAnsi="Times New Roman" w:cs="Times New Roman"/>
+          <w:sz w:val="32"/>
+          <w:szCs w:val="28"/>
+        </w:rPr>
+        <w:t xml:space="preserve"> |</w:t>
+      </w:r>
+      <w:r>
+        <w:rPr>
+          <w:rFonts w:ascii="Times New Roman" w:hAnsi="Times New Roman" w:cs="Times New Roman"/>
+          <w:sz w:val="32"/>
+          <w:szCs w:val="28"/>
+        </w:rPr>
+        <w:t xml:space="preserve"> WPF</w:t>
+      </w:r>
+      <w:r>
+        <w:rPr>
+          <w:rFonts w:ascii="Times New Roman" w:hAnsi="Times New Roman" w:cs="Times New Roman"/>
+          <w:sz w:val="32"/>
+          <w:szCs w:val="28"/>
+        </w:rPr>
+        <w:t xml:space="preserve"> | </w:t>
+      </w:r>
+      <w:proofErr w:type="spellStart"/>
+      <w:r>
+        <w:rPr>
+          <w:rFonts w:ascii="Times New Roman" w:hAnsi="Times New Roman" w:cs="Times New Roman"/>
+          <w:sz w:val="32"/>
+          <w:szCs w:val="28"/>
+        </w:rPr>
         <w:t>Xamarin</w:t>
       </w:r>
       <w:proofErr w:type="spellEnd"/>
@@ -925,15 +1026,7 @@
           <w:sz w:val="32"/>
           <w:szCs w:val="28"/>
         </w:rPr>
-        <w:t xml:space="preserve"> Forms</w:t>
-      </w:r>
-      <w:r>
-        <w:rPr>
-          <w:rFonts w:ascii="Times New Roman" w:hAnsi="Times New Roman" w:cs="Times New Roman"/>
-          <w:sz w:val="32"/>
-          <w:szCs w:val="28"/>
-        </w:rPr>
-        <w:t>;</w:t>
+        <w:t xml:space="preserve"> Forms;</w:t>
       </w:r>
     </w:p>
     <w:p>
@@ -1068,23 +1161,23 @@
           <w:sz w:val="32"/>
           <w:szCs w:val="28"/>
         </w:rPr>
-        <w:t xml:space="preserve">web application development </w:t>
-      </w:r>
-      <w:r>
-        <w:rPr>
-          <w:rFonts w:ascii="Times New Roman" w:hAnsi="Times New Roman" w:cs="Times New Roman"/>
-          <w:sz w:val="32"/>
-          <w:szCs w:val="28"/>
-        </w:rPr>
-        <w:t xml:space="preserve">/ </w:t>
-      </w:r>
-      <w:r>
-        <w:rPr>
-          <w:rFonts w:ascii="Times New Roman" w:hAnsi="Times New Roman" w:cs="Times New Roman"/>
-          <w:sz w:val="32"/>
-          <w:szCs w:val="28"/>
-        </w:rPr>
-        <w:t>API</w:t>
+        <w:t>ASP</w:t>
+      </w:r>
+      <w:r>
+        <w:rPr>
+          <w:rFonts w:ascii="Times New Roman" w:hAnsi="Times New Roman" w:cs="Times New Roman"/>
+          <w:sz w:val="32"/>
+          <w:szCs w:val="28"/>
+        </w:rPr>
+        <w:t>.</w:t>
+      </w:r>
+      <w:r>
+        <w:rPr>
+          <w:rFonts w:ascii="Times New Roman" w:hAnsi="Times New Roman" w:cs="Times New Roman"/>
+          <w:sz w:val="32"/>
+          <w:szCs w:val="28"/>
+        </w:rPr>
+        <w:t>NET</w:t>
       </w:r>
       <w:r>
         <w:rPr>
@@ -1100,54 +1193,6 @@
           <w:sz w:val="32"/>
           <w:szCs w:val="28"/>
         </w:rPr>
-        <w:t>on</w:t>
-      </w:r>
-      <w:r>
-        <w:rPr>
-          <w:rFonts w:ascii="Times New Roman" w:hAnsi="Times New Roman" w:cs="Times New Roman"/>
-          <w:sz w:val="32"/>
-          <w:szCs w:val="28"/>
-        </w:rPr>
-        <w:t xml:space="preserve"> </w:t>
-      </w:r>
-      <w:r>
-        <w:rPr>
-          <w:rFonts w:ascii="Times New Roman" w:hAnsi="Times New Roman" w:cs="Times New Roman"/>
-          <w:sz w:val="32"/>
-          <w:szCs w:val="28"/>
-        </w:rPr>
-        <w:t>ASP</w:t>
-      </w:r>
-      <w:r>
-        <w:rPr>
-          <w:rFonts w:ascii="Times New Roman" w:hAnsi="Times New Roman" w:cs="Times New Roman"/>
-          <w:sz w:val="32"/>
-          <w:szCs w:val="28"/>
-        </w:rPr>
-        <w:t>.</w:t>
-      </w:r>
-      <w:r>
-        <w:rPr>
-          <w:rFonts w:ascii="Times New Roman" w:hAnsi="Times New Roman" w:cs="Times New Roman"/>
-          <w:sz w:val="32"/>
-          <w:szCs w:val="28"/>
-        </w:rPr>
-        <w:t>NET</w:t>
-      </w:r>
-      <w:r>
-        <w:rPr>
-          <w:rFonts w:ascii="Times New Roman" w:hAnsi="Times New Roman" w:cs="Times New Roman"/>
-          <w:sz w:val="32"/>
-          <w:szCs w:val="28"/>
-        </w:rPr>
-        <w:t xml:space="preserve"> </w:t>
-      </w:r>
-      <w:r>
-        <w:rPr>
-          <w:rFonts w:ascii="Times New Roman" w:hAnsi="Times New Roman" w:cs="Times New Roman"/>
-          <w:sz w:val="32"/>
-          <w:szCs w:val="28"/>
-        </w:rPr>
         <w:t>MVC</w:t>
       </w:r>
       <w:r>
@@ -1168,6 +1213,14 @@
         <w:t>NodeJS</w:t>
       </w:r>
       <w:proofErr w:type="spellEnd"/>
+      <w:r>
+        <w:rPr>
+          <w:rFonts w:ascii="Times New Roman" w:hAnsi="Times New Roman" w:cs="Times New Roman"/>
+          <w:sz w:val="32"/>
+          <w:szCs w:val="28"/>
+        </w:rPr>
+        <w:t xml:space="preserve"> [Express]</w:t>
+      </w:r>
       <w:r>
         <w:rPr>
           <w:rFonts w:ascii="Times New Roman" w:hAnsi="Times New Roman" w:cs="Times New Roman"/>
@@ -1236,21 +1289,23 @@
           <w:szCs w:val="28"/>
         </w:rPr>
       </w:pPr>
-      <w:r>
-        <w:rPr>
-          <w:rFonts w:ascii="Times New Roman" w:hAnsi="Times New Roman" w:cs="Times New Roman"/>
-          <w:sz w:val="32"/>
-          <w:szCs w:val="28"/>
-        </w:rPr>
-        <w:t>-</w:t>
-      </w:r>
-      <w:r>
-        <w:rPr>
-          <w:rFonts w:ascii="Times New Roman" w:hAnsi="Times New Roman" w:cs="Times New Roman"/>
-          <w:sz w:val="32"/>
-          <w:szCs w:val="28"/>
-        </w:rPr>
-        <w:t xml:space="preserve"> Express</w:t>
+      <w:bookmarkStart w:id="0" w:name="_GoBack"/>
+      <w:bookmarkEnd w:id="0"/>
+      <w:r>
+        <w:rPr>
+          <w:rFonts w:ascii="Times New Roman" w:hAnsi="Times New Roman" w:cs="Times New Roman"/>
+          <w:sz w:val="32"/>
+          <w:szCs w:val="28"/>
+        </w:rPr>
+        <w:t>- ADO.NET, Entity Framework</w:t>
+      </w:r>
+      <w:r>
+        <w:rPr>
+          <w:rFonts w:ascii="Times New Roman" w:hAnsi="Times New Roman" w:cs="Times New Roman"/>
+          <w:sz w:val="32"/>
+          <w:szCs w:val="28"/>
+        </w:rPr>
+        <w:t>, Mongoose</w:t>
       </w:r>
       <w:r>
         <w:rPr>
@@ -1280,15 +1335,7 @@
           <w:sz w:val="32"/>
           <w:szCs w:val="28"/>
         </w:rPr>
-        <w:t>- ADO.NET, Entity Framework</w:t>
-      </w:r>
-      <w:r>
-        <w:rPr>
-          <w:rFonts w:ascii="Times New Roman" w:hAnsi="Times New Roman" w:cs="Times New Roman"/>
-          <w:sz w:val="32"/>
-          <w:szCs w:val="28"/>
-        </w:rPr>
-        <w:t>, Mongoose</w:t>
+        <w:t>- AJAX, SMTP</w:t>
       </w:r>
       <w:r>
         <w:rPr>
@@ -1318,7 +1365,31 @@
           <w:sz w:val="32"/>
           <w:szCs w:val="28"/>
         </w:rPr>
-        <w:t xml:space="preserve">- JS, React, </w:t>
+        <w:t>- HTML, CSS</w:t>
+      </w:r>
+      <w:r>
+        <w:rPr>
+          <w:rFonts w:ascii="Times New Roman" w:hAnsi="Times New Roman" w:cs="Times New Roman"/>
+          <w:sz w:val="32"/>
+          <w:szCs w:val="28"/>
+        </w:rPr>
+        <w:t xml:space="preserve"> [SCSS]</w:t>
+      </w:r>
+      <w:r>
+        <w:rPr>
+          <w:rFonts w:ascii="Times New Roman" w:hAnsi="Times New Roman" w:cs="Times New Roman"/>
+          <w:sz w:val="32"/>
+          <w:szCs w:val="28"/>
+        </w:rPr>
+        <w:t xml:space="preserve"> | Bootstrap</w:t>
+      </w:r>
+      <w:r>
+        <w:rPr>
+          <w:rFonts w:ascii="Times New Roman" w:hAnsi="Times New Roman" w:cs="Times New Roman"/>
+          <w:sz w:val="32"/>
+          <w:szCs w:val="28"/>
+        </w:rPr>
+        <w:t xml:space="preserve">, </w:t>
       </w:r>
       <w:proofErr w:type="spellStart"/>
       <w:r>
@@ -1327,7 +1398,7 @@
           <w:sz w:val="32"/>
           <w:szCs w:val="28"/>
         </w:rPr>
-        <w:t>Redux</w:t>
+        <w:t>SemanticUI</w:t>
       </w:r>
       <w:proofErr w:type="spellEnd"/>
       <w:r>
@@ -1350,23 +1421,24 @@
           <w:rFonts w:ascii="Times New Roman" w:hAnsi="Times New Roman" w:cs="Times New Roman"/>
           <w:sz w:val="32"/>
           <w:szCs w:val="28"/>
-        </w:rPr>
-      </w:pPr>
-      <w:r>
-        <w:rPr>
-          <w:rFonts w:ascii="Times New Roman" w:hAnsi="Times New Roman" w:cs="Times New Roman"/>
-          <w:sz w:val="32"/>
-          <w:szCs w:val="28"/>
-        </w:rPr>
-        <w:t>- AJAX, SMTP</w:t>
-      </w:r>
-      <w:r>
-        <w:rPr>
-          <w:rFonts w:ascii="Times New Roman" w:hAnsi="Times New Roman" w:cs="Times New Roman"/>
-          <w:sz w:val="32"/>
-          <w:szCs w:val="28"/>
-        </w:rPr>
-        <w:t>;</w:t>
+          <w:lang w:val="uk-UA"/>
+        </w:rPr>
+      </w:pPr>
+      <w:r>
+        <w:rPr>
+          <w:rFonts w:ascii="Times New Roman" w:hAnsi="Times New Roman" w:cs="Times New Roman"/>
+          <w:sz w:val="32"/>
+          <w:szCs w:val="28"/>
+        </w:rPr>
+        <w:t xml:space="preserve"> </w:t>
+      </w:r>
+      <w:r>
+        <w:rPr>
+          <w:rFonts w:ascii="Times New Roman" w:hAnsi="Times New Roman" w:cs="Times New Roman"/>
+          <w:sz w:val="32"/>
+          <w:szCs w:val="28"/>
+        </w:rPr>
+        <w:t>Design patterns</w:t>
       </w:r>
     </w:p>
     <w:p>
@@ -1380,86 +1452,6 @@
           <w:rFonts w:ascii="Times New Roman" w:hAnsi="Times New Roman" w:cs="Times New Roman"/>
           <w:sz w:val="32"/>
           <w:szCs w:val="28"/>
-        </w:rPr>
-      </w:pPr>
-      <w:r>
-        <w:rPr>
-          <w:rFonts w:ascii="Times New Roman" w:hAnsi="Times New Roman" w:cs="Times New Roman"/>
-          <w:sz w:val="32"/>
-          <w:szCs w:val="28"/>
-        </w:rPr>
-        <w:lastRenderedPageBreak/>
-        <w:t>- HTML, CSS | Bootstrap</w:t>
-      </w:r>
-      <w:r>
-        <w:rPr>
-          <w:rFonts w:ascii="Times New Roman" w:hAnsi="Times New Roman" w:cs="Times New Roman"/>
-          <w:sz w:val="32"/>
-          <w:szCs w:val="28"/>
-        </w:rPr>
-        <w:t xml:space="preserve">, </w:t>
-      </w:r>
-      <w:proofErr w:type="spellStart"/>
-      <w:r>
-        <w:rPr>
-          <w:rFonts w:ascii="Times New Roman" w:hAnsi="Times New Roman" w:cs="Times New Roman"/>
-          <w:sz w:val="32"/>
-          <w:szCs w:val="28"/>
-        </w:rPr>
-        <w:t>SemanticUI</w:t>
-      </w:r>
-      <w:proofErr w:type="spellEnd"/>
-      <w:r>
-        <w:rPr>
-          <w:rFonts w:ascii="Times New Roman" w:hAnsi="Times New Roman" w:cs="Times New Roman"/>
-          <w:sz w:val="32"/>
-          <w:szCs w:val="28"/>
-        </w:rPr>
-        <w:t>;</w:t>
-      </w:r>
-    </w:p>
-    <w:p>
-      <w:pPr>
-        <w:pStyle w:val="ListParagraph"/>
-        <w:numPr>
-          <w:ilvl w:val="0"/>
-          <w:numId w:val="1"/>
-        </w:numPr>
-        <w:rPr>
-          <w:rFonts w:ascii="Times New Roman" w:hAnsi="Times New Roman" w:cs="Times New Roman"/>
-          <w:sz w:val="32"/>
-          <w:szCs w:val="28"/>
-          <w:lang w:val="uk-UA"/>
-        </w:rPr>
-      </w:pPr>
-      <w:r>
-        <w:rPr>
-          <w:rFonts w:ascii="Times New Roman" w:hAnsi="Times New Roman" w:cs="Times New Roman"/>
-          <w:sz w:val="32"/>
-          <w:szCs w:val="28"/>
-        </w:rPr>
-        <w:t xml:space="preserve"> </w:t>
-      </w:r>
-      <w:r>
-        <w:rPr>
-          <w:rFonts w:ascii="Times New Roman" w:hAnsi="Times New Roman" w:cs="Times New Roman"/>
-          <w:sz w:val="32"/>
-          <w:szCs w:val="28"/>
-        </w:rPr>
-        <w:t>Design patterns</w:t>
-      </w:r>
-    </w:p>
-    <w:p>
-      <w:pPr>
-        <w:pStyle w:val="ListParagraph"/>
-        <w:numPr>
-          <w:ilvl w:val="0"/>
-          <w:numId w:val="1"/>
-        </w:numPr>
-        <w:rPr>
-          <w:rFonts w:ascii="Times New Roman" w:hAnsi="Times New Roman" w:cs="Times New Roman"/>
-          <w:sz w:val="32"/>
-          <w:szCs w:val="28"/>
           <w:lang w:val="uk-UA"/>
         </w:rPr>
       </w:pPr>
@@ -1491,6 +1483,7 @@
           <w:sz w:val="40"/>
           <w:szCs w:val="28"/>
         </w:rPr>
+        <w:lastRenderedPageBreak/>
         <w:t>Projects</w:t>
       </w:r>
     </w:p>
@@ -2396,7 +2389,6 @@
           <w:sz w:val="28"/>
           <w:szCs w:val="28"/>
         </w:rPr>
-        <w:lastRenderedPageBreak/>
         <w:t>MSSQL</w:t>
       </w:r>
     </w:p>
@@ -2473,8 +2465,6 @@
         </w:rPr>
         <w:t xml:space="preserve">Registration. </w:t>
       </w:r>
-      <w:bookmarkStart w:id="0" w:name="_GoBack"/>
-      <w:bookmarkEnd w:id="0"/>
       <w:r>
         <w:rPr>
           <w:rFonts w:ascii="Times New Roman" w:hAnsi="Times New Roman" w:cs="Times New Roman"/>
@@ -2522,6 +2512,7 @@
           <w:sz w:val="28"/>
           <w:szCs w:val="28"/>
         </w:rPr>
+        <w:lastRenderedPageBreak/>
         <w:t>ASP.NET MVC</w:t>
       </w:r>
       <w:r>

</xml_diff>